<commit_message>
23-04-25, aanpassen van Bells stuk
</commit_message>
<xml_diff>
--- a/BlogsWord/Kind van de Verlichting.docx
+++ b/BlogsWord/Kind van de Verlichting.docx
@@ -1,6 +1,6 @@
 
 <file path=word/document.xml><?xml version="1.0" encoding="utf-8"?>
-<w:document xmlns:wpc="http://schemas.microsoft.com/office/word/2010/wordprocessingCanvas" xmlns:cx="http://schemas.microsoft.com/office/drawing/2014/chartex" xmlns:cx1="http://schemas.microsoft.com/office/drawing/2015/9/8/chartex" xmlns:cx2="http://schemas.microsoft.com/office/drawing/2015/10/21/chartex" xmlns:cx3="http://schemas.microsoft.com/office/drawing/2016/5/9/chartex" xmlns:cx4="http://schemas.microsoft.com/office/drawing/2016/5/10/chartex" xmlns:cx5="http://schemas.microsoft.com/office/drawing/2016/5/11/chartex" xmlns:cx6="http://schemas.microsoft.com/office/drawing/2016/5/12/chartex" xmlns:cx7="http://schemas.microsoft.com/office/drawing/2016/5/13/chartex" xmlns:cx8="http://schemas.microsoft.com/office/drawing/2016/5/14/chartex" xmlns:mc="http://schemas.openxmlformats.org/markup-compatibility/2006" xmlns:aink="http://schemas.microsoft.com/office/drawing/2016/ink" xmlns:am3d="http://schemas.microsoft.com/office/drawing/2017/model3d" xmlns:o="urn:schemas-microsoft-com:office:office" xmlns:oel="http://schemas.microsoft.com/office/2019/extlst" xmlns:r="http://schemas.openxmlformats.org/officeDocument/2006/relationships" xmlns:m="http://schemas.openxmlformats.org/officeDocument/2006/math" xmlns:v="urn:schemas-microsoft-com:vml" xmlns:wp14="http://schemas.microsoft.com/office/word/2010/wordprocessingDrawing" xmlns:wp="http://schemas.openxmlformats.org/drawingml/2006/wordprocessingDrawing" xmlns:w10="urn:schemas-microsoft-com:office:word" xmlns:w="http://schemas.openxmlformats.org/wordprocessingml/2006/main" xmlns:w14="http://schemas.microsoft.com/office/word/2010/wordml" xmlns:w15="http://schemas.microsoft.com/office/word/2012/wordml" xmlns:w16cex="http://schemas.microsoft.com/office/word/2018/wordml/cex" xmlns:w16cid="http://schemas.microsoft.com/office/word/2016/wordml/cid" xmlns:w16="http://schemas.microsoft.com/office/word/2018/wordml" xmlns:w16sdtdh="http://schemas.microsoft.com/office/word/2020/wordml/sdtdatahash" xmlns:w16se="http://schemas.microsoft.com/office/word/2015/wordml/symex" xmlns:wpg="http://schemas.microsoft.com/office/word/2010/wordprocessingGroup" xmlns:wpi="http://schemas.microsoft.com/office/word/2010/wordprocessingInk" xmlns:wne="http://schemas.microsoft.com/office/word/2006/wordml" xmlns:wps="http://schemas.microsoft.com/office/word/2010/wordprocessingShape" mc:Ignorable="w14 w15 w16se w16cid w16 w16cex w16sdtdh wp14">
+<w:document xmlns:wpc="http://schemas.microsoft.com/office/word/2010/wordprocessingCanvas" xmlns:cx="http://schemas.microsoft.com/office/drawing/2014/chartex" xmlns:cx1="http://schemas.microsoft.com/office/drawing/2015/9/8/chartex" xmlns:cx2="http://schemas.microsoft.com/office/drawing/2015/10/21/chartex" xmlns:cx3="http://schemas.microsoft.com/office/drawing/2016/5/9/chartex" xmlns:cx4="http://schemas.microsoft.com/office/drawing/2016/5/10/chartex" xmlns:cx5="http://schemas.microsoft.com/office/drawing/2016/5/11/chartex" xmlns:cx6="http://schemas.microsoft.com/office/drawing/2016/5/12/chartex" xmlns:cx7="http://schemas.microsoft.com/office/drawing/2016/5/13/chartex" xmlns:cx8="http://schemas.microsoft.com/office/drawing/2016/5/14/chartex" xmlns:mc="http://schemas.openxmlformats.org/markup-compatibility/2006" xmlns:aink="http://schemas.microsoft.com/office/drawing/2016/ink" xmlns:am3d="http://schemas.microsoft.com/office/drawing/2017/model3d" xmlns:o="urn:schemas-microsoft-com:office:office" xmlns:oel="http://schemas.microsoft.com/office/2019/extlst" xmlns:r="http://schemas.openxmlformats.org/officeDocument/2006/relationships" xmlns:m="http://schemas.openxmlformats.org/officeDocument/2006/math" xmlns:v="urn:schemas-microsoft-com:vml" xmlns:wp14="http://schemas.microsoft.com/office/word/2010/wordprocessingDrawing" xmlns:wp="http://schemas.openxmlformats.org/drawingml/2006/wordprocessingDrawing" xmlns:w10="urn:schemas-microsoft-com:office:word" xmlns:w="http://schemas.openxmlformats.org/wordprocessingml/2006/main" xmlns:w14="http://schemas.microsoft.com/office/word/2010/wordml" xmlns:w15="http://schemas.microsoft.com/office/word/2012/wordml" xmlns:w16cex="http://schemas.microsoft.com/office/word/2018/wordml/cex" xmlns:w16cid="http://schemas.microsoft.com/office/word/2016/wordml/cid" xmlns:w16="http://schemas.microsoft.com/office/word/2018/wordml" xmlns:w16du="http://schemas.microsoft.com/office/word/2023/wordml/word16du" xmlns:w16sdtdh="http://schemas.microsoft.com/office/word/2020/wordml/sdtdatahash" xmlns:w16se="http://schemas.microsoft.com/office/word/2015/wordml/symex" xmlns:wpg="http://schemas.microsoft.com/office/word/2010/wordprocessingGroup" xmlns:wpi="http://schemas.microsoft.com/office/word/2010/wordprocessingInk" xmlns:wne="http://schemas.microsoft.com/office/word/2006/wordml" xmlns:wps="http://schemas.microsoft.com/office/word/2010/wordprocessingShape" mc:Ignorable="w14 w15 w16se w16cid w16 w16cex w16sdtdh wp14">
   <w:body>
     <w:p>
       <w:pPr>
@@ -21,7 +21,27 @@
           <w:sz w:val="28"/>
           <w:szCs w:val="28"/>
         </w:rPr>
-        <w:t>De moderne tijd van Daniël Bell</w:t>
+        <w:t>De moderne tijd van Dani</w:t>
+      </w:r>
+      <w:r>
+        <w:rPr>
+          <w:rFonts w:ascii="Courier New" w:hAnsi="Courier New" w:cs="Courier New"/>
+          <w:i/>
+          <w:iCs/>
+          <w:sz w:val="28"/>
+          <w:szCs w:val="28"/>
+        </w:rPr>
+        <w:t>e</w:t>
+      </w:r>
+      <w:r>
+        <w:rPr>
+          <w:rFonts w:ascii="Courier New" w:hAnsi="Courier New" w:cs="Courier New"/>
+          <w:i/>
+          <w:iCs/>
+          <w:sz w:val="28"/>
+          <w:szCs w:val="28"/>
+        </w:rPr>
+        <w:t>l Bell</w:t>
       </w:r>
     </w:p>
     <w:p>
@@ -225,25 +245,80 @@
         <w:rPr>
           <w:rFonts w:ascii="Courier New" w:hAnsi="Courier New" w:cs="Courier New"/>
         </w:rPr>
-        <w:t>wist de moderne tijd van de twintigste eeuw te onderscheiden van de negentiende eeuw</w:t>
-      </w:r>
-      <w:r>
-        <w:rPr>
-          <w:rFonts w:ascii="Courier New" w:hAnsi="Courier New" w:cs="Courier New"/>
-        </w:rPr>
-        <w:t xml:space="preserve">. Net als Marx, Weber en Durkheim dat voor die eeuw hadden gedaan, zou hij dat voor de nieuwe eeuw doen. </w:t>
-      </w:r>
-      <w:r>
-        <w:rPr>
-          <w:rFonts w:ascii="Courier New" w:hAnsi="Courier New" w:cs="Courier New"/>
-        </w:rPr>
-        <w:t xml:space="preserve">Hij </w:t>
-      </w:r>
-      <w:r>
-        <w:rPr>
-          <w:rFonts w:ascii="Courier New" w:hAnsi="Courier New" w:cs="Courier New"/>
-        </w:rPr>
-        <w:t xml:space="preserve">was met bijvoorbeeld </w:t>
+        <w:t xml:space="preserve">wist de moderne tijd </w:t>
+      </w:r>
+      <w:r>
+        <w:rPr>
+          <w:rFonts w:ascii="Courier New" w:hAnsi="Courier New" w:cs="Courier New"/>
+        </w:rPr>
+        <w:t>te beschrijven</w:t>
+      </w:r>
+      <w:r>
+        <w:rPr>
+          <w:rFonts w:ascii="Courier New" w:hAnsi="Courier New" w:cs="Courier New"/>
+        </w:rPr>
+        <w:t>. Net als Marx, Weber en Durkheim dat voor d</w:t>
+      </w:r>
+      <w:r>
+        <w:rPr>
+          <w:rFonts w:ascii="Courier New" w:hAnsi="Courier New" w:cs="Courier New"/>
+        </w:rPr>
+        <w:t>e 19</w:t>
+      </w:r>
+      <w:r>
+        <w:rPr>
+          <w:rFonts w:ascii="Courier New" w:hAnsi="Courier New" w:cs="Courier New"/>
+          <w:vertAlign w:val="superscript"/>
+        </w:rPr>
+        <w:t>e</w:t>
+      </w:r>
+      <w:r>
+        <w:rPr>
+          <w:rFonts w:ascii="Courier New" w:hAnsi="Courier New" w:cs="Courier New"/>
+        </w:rPr>
+        <w:t xml:space="preserve"> </w:t>
+      </w:r>
+      <w:r>
+        <w:rPr>
+          <w:rFonts w:ascii="Courier New" w:hAnsi="Courier New" w:cs="Courier New"/>
+        </w:rPr>
+        <w:t xml:space="preserve">eeuw hadden gedaan, zou hij dat voor de </w:t>
+      </w:r>
+      <w:r>
+        <w:rPr>
+          <w:rFonts w:ascii="Courier New" w:hAnsi="Courier New" w:cs="Courier New"/>
+        </w:rPr>
+        <w:t>20ste</w:t>
+      </w:r>
+      <w:r>
+        <w:rPr>
+          <w:rFonts w:ascii="Courier New" w:hAnsi="Courier New" w:cs="Courier New"/>
+        </w:rPr>
+        <w:t xml:space="preserve"> eeuw doen. </w:t>
+      </w:r>
+      <w:r>
+        <w:rPr>
+          <w:rFonts w:ascii="Courier New" w:hAnsi="Courier New" w:cs="Courier New"/>
+        </w:rPr>
+        <w:t>Daniel</w:t>
+      </w:r>
+      <w:r>
+        <w:rPr>
+          <w:rFonts w:ascii="Courier New" w:hAnsi="Courier New" w:cs="Courier New"/>
+        </w:rPr>
+        <w:t xml:space="preserve"> </w:t>
+      </w:r>
+      <w:r>
+        <w:rPr>
+          <w:rFonts w:ascii="Courier New" w:hAnsi="Courier New" w:cs="Courier New"/>
+        </w:rPr>
+        <w:t>behoorde</w:t>
+      </w:r>
+      <w:r>
+        <w:rPr>
+          <w:rFonts w:ascii="Courier New" w:hAnsi="Courier New" w:cs="Courier New"/>
+        </w:rPr>
+        <w:t xml:space="preserve"> met bijvoorbeeld </w:t>
       </w:r>
       <w:proofErr w:type="spellStart"/>
       <w:r>
@@ -291,7 +366,31 @@
         <w:rPr>
           <w:rFonts w:ascii="Courier New" w:hAnsi="Courier New" w:cs="Courier New"/>
         </w:rPr>
-        <w:t xml:space="preserve">tot de groep van twintigste </w:t>
+        <w:t xml:space="preserve">tot </w:t>
+      </w:r>
+      <w:r>
+        <w:rPr>
+          <w:rFonts w:ascii="Courier New" w:hAnsi="Courier New" w:cs="Courier New"/>
+        </w:rPr>
+        <w:t xml:space="preserve">een </w:t>
+      </w:r>
+      <w:r>
+        <w:rPr>
+          <w:rFonts w:ascii="Courier New" w:hAnsi="Courier New" w:cs="Courier New"/>
+        </w:rPr>
+        <w:t xml:space="preserve">groep </w:t>
+      </w:r>
+      <w:r>
+        <w:rPr>
+          <w:rFonts w:ascii="Courier New" w:hAnsi="Courier New" w:cs="Courier New"/>
+        </w:rPr>
+        <w:t xml:space="preserve">vooraanstaande </w:t>
+      </w:r>
+      <w:r>
+        <w:rPr>
+          <w:rFonts w:ascii="Courier New" w:hAnsi="Courier New" w:cs="Courier New"/>
+        </w:rPr>
+        <w:t xml:space="preserve">twintigste </w:t>
       </w:r>
       <w:proofErr w:type="spellStart"/>
       <w:r>
@@ -317,13 +416,141 @@
         <w:rPr>
           <w:rFonts w:ascii="Courier New" w:hAnsi="Courier New" w:cs="Courier New"/>
         </w:rPr>
-        <w:t xml:space="preserve">. Historici en sociale wetenschappers staan daar stil bij </w:t>
-      </w:r>
-      <w:r>
-        <w:rPr>
-          <w:rFonts w:ascii="Courier New" w:hAnsi="Courier New" w:cs="Courier New"/>
-        </w:rPr>
-        <w:t>de vraag hoe goed hij zijn tijd heeft gedefinieerd maar ook bij de vraag wat zijn betekenis voor de huidige tijd is.</w:t>
+        <w:t>. Historici en sociale wetenschappers st</w:t>
+      </w:r>
+      <w:r>
+        <w:rPr>
+          <w:rFonts w:ascii="Courier New" w:hAnsi="Courier New" w:cs="Courier New"/>
+        </w:rPr>
+        <w:t xml:space="preserve">onden </w:t>
+      </w:r>
+      <w:r>
+        <w:rPr>
+          <w:rFonts w:ascii="Courier New" w:hAnsi="Courier New" w:cs="Courier New"/>
+        </w:rPr>
+        <w:t xml:space="preserve">daar stil bij </w:t>
+      </w:r>
+      <w:r>
+        <w:rPr>
+          <w:rFonts w:ascii="Courier New" w:hAnsi="Courier New" w:cs="Courier New"/>
+        </w:rPr>
+        <w:t xml:space="preserve">de vraag hoe goed </w:t>
+      </w:r>
+      <w:r>
+        <w:rPr>
+          <w:rFonts w:ascii="Courier New" w:hAnsi="Courier New" w:cs="Courier New"/>
+        </w:rPr>
+        <w:t>Bell</w:t>
+      </w:r>
+      <w:r>
+        <w:rPr>
+          <w:rFonts w:ascii="Courier New" w:hAnsi="Courier New" w:cs="Courier New"/>
+        </w:rPr>
+        <w:t xml:space="preserve"> zijn tijd heeft gedefinieerd maar ook </w:t>
+      </w:r>
+      <w:r>
+        <w:rPr>
+          <w:rFonts w:ascii="Courier New" w:hAnsi="Courier New" w:cs="Courier New"/>
+        </w:rPr>
+        <w:t>wat hij nog voor de huidige tijd betekent</w:t>
+      </w:r>
+      <w:r>
+        <w:rPr>
+          <w:rFonts w:ascii="Courier New" w:hAnsi="Courier New" w:cs="Courier New"/>
+        </w:rPr>
+        <w:t>.</w:t>
+      </w:r>
+      <w:r>
+        <w:rPr>
+          <w:rFonts w:ascii="Courier New" w:hAnsi="Courier New" w:cs="Courier New"/>
+        </w:rPr>
+        <w:t xml:space="preserve"> Paul Starr en Julian E. </w:t>
+      </w:r>
+      <w:proofErr w:type="spellStart"/>
+      <w:r>
+        <w:rPr>
+          <w:rFonts w:ascii="Courier New" w:hAnsi="Courier New" w:cs="Courier New"/>
+        </w:rPr>
+        <w:t>Zelizer</w:t>
+      </w:r>
+      <w:proofErr w:type="spellEnd"/>
+      <w:r>
+        <w:rPr>
+          <w:rFonts w:ascii="Courier New" w:hAnsi="Courier New" w:cs="Courier New"/>
+        </w:rPr>
+        <w:t xml:space="preserve"> maakten daarover het boek </w:t>
+      </w:r>
+      <w:proofErr w:type="spellStart"/>
+      <w:r>
+        <w:rPr>
+          <w:rFonts w:ascii="Courier New" w:hAnsi="Courier New" w:cs="Courier New"/>
+          <w:i/>
+          <w:iCs/>
+        </w:rPr>
+        <w:t>Defining</w:t>
+      </w:r>
+      <w:proofErr w:type="spellEnd"/>
+      <w:r>
+        <w:rPr>
+          <w:rFonts w:ascii="Courier New" w:hAnsi="Courier New" w:cs="Courier New"/>
+          <w:i/>
+          <w:iCs/>
+        </w:rPr>
+        <w:t xml:space="preserve"> </w:t>
+      </w:r>
+      <w:proofErr w:type="spellStart"/>
+      <w:r>
+        <w:rPr>
+          <w:rFonts w:ascii="Courier New" w:hAnsi="Courier New" w:cs="Courier New"/>
+          <w:i/>
+          <w:iCs/>
+        </w:rPr>
+        <w:t>the</w:t>
+      </w:r>
+      <w:proofErr w:type="spellEnd"/>
+      <w:r>
+        <w:rPr>
+          <w:rFonts w:ascii="Courier New" w:hAnsi="Courier New" w:cs="Courier New"/>
+          <w:i/>
+          <w:iCs/>
+        </w:rPr>
+        <w:t xml:space="preserve"> Age. Daniel Bell, His Time </w:t>
+      </w:r>
+      <w:proofErr w:type="spellStart"/>
+      <w:r>
+        <w:rPr>
+          <w:rFonts w:ascii="Courier New" w:hAnsi="Courier New" w:cs="Courier New"/>
+          <w:i/>
+          <w:iCs/>
+        </w:rPr>
+        <w:t>and</w:t>
+      </w:r>
+      <w:proofErr w:type="spellEnd"/>
+      <w:r>
+        <w:rPr>
+          <w:rFonts w:ascii="Courier New" w:hAnsi="Courier New" w:cs="Courier New"/>
+          <w:i/>
+          <w:iCs/>
+        </w:rPr>
+        <w:t xml:space="preserve"> </w:t>
+      </w:r>
+      <w:proofErr w:type="spellStart"/>
+      <w:r>
+        <w:rPr>
+          <w:rFonts w:ascii="Courier New" w:hAnsi="Courier New" w:cs="Courier New"/>
+          <w:i/>
+          <w:iCs/>
+        </w:rPr>
+        <w:t>ours</w:t>
+      </w:r>
+      <w:proofErr w:type="spellEnd"/>
+      <w:r>
+        <w:rPr>
+          <w:rFonts w:ascii="Courier New" w:hAnsi="Courier New" w:cs="Courier New"/>
+          <w:i/>
+          <w:iCs/>
+        </w:rPr>
+        <w:t>.</w:t>
       </w:r>
     </w:p>
     <w:p>
@@ -345,7 +572,19 @@
         <w:rPr>
           <w:rFonts w:ascii="Courier New" w:hAnsi="Courier New" w:cs="Courier New"/>
         </w:rPr>
-        <w:t xml:space="preserve">Het boek is in vier delen opgedeeld. Het eerste deel (waar eigenlijk ook de inleiding toebehoort) vertelt ons iets over de persoon Daniël Bell. Hij </w:t>
+        <w:t xml:space="preserve">Het boek </w:t>
+      </w:r>
+      <w:r>
+        <w:rPr>
+          <w:rFonts w:ascii="Courier New" w:hAnsi="Courier New" w:cs="Courier New"/>
+        </w:rPr>
+        <w:t xml:space="preserve">hebben ze </w:t>
+      </w:r>
+      <w:r>
+        <w:rPr>
+          <w:rFonts w:ascii="Courier New" w:hAnsi="Courier New" w:cs="Courier New"/>
+        </w:rPr>
+        <w:t xml:space="preserve">in vier delen opgedeeld. Het eerste deel (waar eigenlijk ook de inleiding toebehoort) vertelt ons iets over de persoon Daniël Bell. Hij </w:t>
       </w:r>
       <w:r>
         <w:rPr>
@@ -411,7 +650,19 @@
         <w:rPr>
           <w:rFonts w:ascii="Courier New" w:hAnsi="Courier New" w:cs="Courier New"/>
         </w:rPr>
-        <w:t>in de synagoog en de socialistische beweging opgevoed.</w:t>
+        <w:t xml:space="preserve">in de synagoog </w:t>
+      </w:r>
+      <w:r>
+        <w:rPr>
+          <w:rFonts w:ascii="Courier New" w:hAnsi="Courier New" w:cs="Courier New"/>
+        </w:rPr>
+        <w:t>é</w:t>
+      </w:r>
+      <w:r>
+        <w:rPr>
+          <w:rFonts w:ascii="Courier New" w:hAnsi="Courier New" w:cs="Courier New"/>
+        </w:rPr>
+        <w:t>n de socialistische beweging opgevoed.</w:t>
       </w:r>
       <w:r>
         <w:rPr>
@@ -423,38 +674,128 @@
         <w:rPr>
           <w:rFonts w:ascii="Courier New" w:hAnsi="Courier New" w:cs="Courier New"/>
         </w:rPr>
-        <w:t xml:space="preserve">Hij leest op jonge leeftijd over keerzijde van de Russische Revolutie en distantieert zich hiervan. </w:t>
-      </w:r>
-      <w:r>
-        <w:rPr>
-          <w:rFonts w:ascii="Courier New" w:hAnsi="Courier New" w:cs="Courier New"/>
-        </w:rPr>
-        <w:t>Je krijgt een beeld van hem als lid van een intellectuele groep waarin voortdurend over van alles gepraat en gediscussieerd wordt</w:t>
-      </w:r>
-      <w:r>
-        <w:rPr>
-          <w:rFonts w:ascii="Courier New" w:hAnsi="Courier New" w:cs="Courier New"/>
-        </w:rPr>
-        <w:t>, snel van begrip en glashelder in perspectief.</w:t>
-      </w:r>
-      <w:r>
-        <w:rPr>
-          <w:rFonts w:ascii="Courier New" w:hAnsi="Courier New" w:cs="Courier New"/>
-        </w:rPr>
-        <w:t xml:space="preserve"> Je kunt je goed een beeld vormen als hij over zichzelf zegt ‘Ik ben een specialist in generalisaties’.</w:t>
-      </w:r>
-      <w:r>
-        <w:rPr>
-          <w:rFonts w:ascii="Courier New" w:hAnsi="Courier New" w:cs="Courier New"/>
-        </w:rPr>
-        <w:t xml:space="preserve"> Hij werkt als journalist bij </w:t>
+        <w:t>Hij leest op jonge leeftijd over keerzijde van de Russische Revolutie en distantieert zich hier</w:t>
+      </w:r>
+      <w:r>
+        <w:rPr>
+          <w:rFonts w:ascii="Courier New" w:hAnsi="Courier New" w:cs="Courier New"/>
+        </w:rPr>
+        <w:t xml:space="preserve"> direct </w:t>
+      </w:r>
+      <w:r>
+        <w:rPr>
+          <w:rFonts w:ascii="Courier New" w:hAnsi="Courier New" w:cs="Courier New"/>
+        </w:rPr>
+        <w:t xml:space="preserve">van. </w:t>
+      </w:r>
+      <w:r>
+        <w:rPr>
+          <w:rFonts w:ascii="Courier New" w:hAnsi="Courier New" w:cs="Courier New"/>
+        </w:rPr>
+        <w:t xml:space="preserve">Je krijgt een </w:t>
+      </w:r>
+      <w:r>
+        <w:rPr>
+          <w:rFonts w:ascii="Courier New" w:hAnsi="Courier New" w:cs="Courier New"/>
+        </w:rPr>
+        <w:t xml:space="preserve">heel goed </w:t>
+      </w:r>
+      <w:r>
+        <w:rPr>
+          <w:rFonts w:ascii="Courier New" w:hAnsi="Courier New" w:cs="Courier New"/>
+        </w:rPr>
+        <w:t xml:space="preserve">beeld van hem als lid van een intellectuele </w:t>
+      </w:r>
+      <w:r>
+        <w:rPr>
+          <w:rFonts w:ascii="Courier New" w:hAnsi="Courier New" w:cs="Courier New"/>
+        </w:rPr>
+        <w:t xml:space="preserve">New Yorkse </w:t>
+      </w:r>
+      <w:r>
+        <w:rPr>
+          <w:rFonts w:ascii="Courier New" w:hAnsi="Courier New" w:cs="Courier New"/>
+        </w:rPr>
+        <w:t xml:space="preserve">groep </w:t>
+      </w:r>
+      <w:r>
+        <w:rPr>
+          <w:rFonts w:ascii="Courier New" w:hAnsi="Courier New" w:cs="Courier New"/>
+        </w:rPr>
+        <w:t xml:space="preserve">jongens die </w:t>
+      </w:r>
+      <w:r>
+        <w:rPr>
+          <w:rFonts w:ascii="Courier New" w:hAnsi="Courier New" w:cs="Courier New"/>
+        </w:rPr>
+        <w:t xml:space="preserve">voortdurend over van alles gepraat en </w:t>
+      </w:r>
+      <w:r>
+        <w:rPr>
+          <w:rFonts w:ascii="Courier New" w:hAnsi="Courier New" w:cs="Courier New"/>
+        </w:rPr>
+        <w:t>discussieert. Hij is heel</w:t>
+      </w:r>
+      <w:r>
+        <w:rPr>
+          <w:rFonts w:ascii="Courier New" w:hAnsi="Courier New" w:cs="Courier New"/>
+        </w:rPr>
+        <w:t xml:space="preserve"> snel van begrip en </w:t>
+      </w:r>
+      <w:r>
+        <w:rPr>
+          <w:rFonts w:ascii="Courier New" w:hAnsi="Courier New" w:cs="Courier New"/>
+        </w:rPr>
+        <w:t xml:space="preserve">plaatst </w:t>
       </w:r>
       <w:r>
         <w:rPr>
           <w:rFonts w:ascii="Courier New" w:hAnsi="Courier New" w:cs="Courier New"/>
         </w:rPr>
         <w:lastRenderedPageBreak/>
-        <w:t xml:space="preserve">enkele linkse georiënteerde bladen. </w:t>
+        <w:t xml:space="preserve">maatschappelijke zaken makkelijk </w:t>
+      </w:r>
+      <w:r>
+        <w:rPr>
+          <w:rFonts w:ascii="Courier New" w:hAnsi="Courier New" w:cs="Courier New"/>
+        </w:rPr>
+        <w:t xml:space="preserve">in </w:t>
+      </w:r>
+      <w:r>
+        <w:rPr>
+          <w:rFonts w:ascii="Courier New" w:hAnsi="Courier New" w:cs="Courier New"/>
+        </w:rPr>
+        <w:t xml:space="preserve">een breder </w:t>
+      </w:r>
+      <w:r>
+        <w:rPr>
+          <w:rFonts w:ascii="Courier New" w:hAnsi="Courier New" w:cs="Courier New"/>
+        </w:rPr>
+        <w:t>perspectief.</w:t>
+      </w:r>
+      <w:r>
+        <w:rPr>
+          <w:rFonts w:ascii="Courier New" w:hAnsi="Courier New" w:cs="Courier New"/>
+        </w:rPr>
+        <w:t xml:space="preserve"> Je </w:t>
+      </w:r>
+      <w:r>
+        <w:rPr>
+          <w:rFonts w:ascii="Courier New" w:hAnsi="Courier New" w:cs="Courier New"/>
+        </w:rPr>
+        <w:t>begrijpt hem heel goed</w:t>
+      </w:r>
+      <w:r>
+        <w:rPr>
+          <w:rFonts w:ascii="Courier New" w:hAnsi="Courier New" w:cs="Courier New"/>
+        </w:rPr>
+        <w:t xml:space="preserve"> als hij over zichzelf zegt ‘Ik ben een specialist in generalisaties’.</w:t>
+      </w:r>
+      <w:r>
+        <w:rPr>
+          <w:rFonts w:ascii="Courier New" w:hAnsi="Courier New" w:cs="Courier New"/>
+        </w:rPr>
+        <w:t xml:space="preserve"> Hij werkt als journalist bij enkele linkse georiënteerde bladen. </w:t>
       </w:r>
       <w:r>
         <w:rPr>
@@ -466,31 +807,87 @@
         <w:rPr>
           <w:rFonts w:ascii="Courier New" w:hAnsi="Courier New" w:cs="Courier New"/>
         </w:rPr>
-        <w:t xml:space="preserve"> en politiek neemt hij afstand van het marxisme dat voor hem te mechanisch en te steriel geworden is. </w:t>
-      </w:r>
-      <w:r>
-        <w:rPr>
-          <w:rFonts w:ascii="Courier New" w:hAnsi="Courier New" w:cs="Courier New"/>
-        </w:rPr>
-        <w:t xml:space="preserve">Op de kracht van Marx’ analyse zal hij altijd blijven wijzen. </w:t>
-      </w:r>
-      <w:r>
-        <w:rPr>
-          <w:rFonts w:ascii="Courier New" w:hAnsi="Courier New" w:cs="Courier New"/>
-        </w:rPr>
-        <w:t xml:space="preserve">Overall blijft zijn perspectief toch wel heel constant. Anders dan zijn joodse intellectuele vrienden die steeds meer naar rechts opschuiven, </w:t>
-      </w:r>
-      <w:r>
-        <w:rPr>
-          <w:rFonts w:ascii="Courier New" w:hAnsi="Courier New" w:cs="Courier New"/>
-        </w:rPr>
-        <w:t xml:space="preserve">blijft hij zijn leven lang sociaal democratisch (ook al wordt </w:t>
-      </w:r>
-      <w:r>
-        <w:rPr>
-          <w:rFonts w:ascii="Courier New" w:hAnsi="Courier New" w:cs="Courier New"/>
-        </w:rPr>
-        <w:t xml:space="preserve">hij tot zijn eigen  grote ergernis door sommigen als </w:t>
+        <w:t xml:space="preserve"> en politiek neemt hij </w:t>
+      </w:r>
+      <w:r>
+        <w:rPr>
+          <w:rFonts w:ascii="Courier New" w:hAnsi="Courier New" w:cs="Courier New"/>
+        </w:rPr>
+        <w:t xml:space="preserve">heel duidelijk </w:t>
+      </w:r>
+      <w:r>
+        <w:rPr>
+          <w:rFonts w:ascii="Courier New" w:hAnsi="Courier New" w:cs="Courier New"/>
+        </w:rPr>
+        <w:t xml:space="preserve">afstand van het marxisme dat voor hem te mechanisch en te steriel geworden is. </w:t>
+      </w:r>
+      <w:r>
+        <w:rPr>
+          <w:rFonts w:ascii="Courier New" w:hAnsi="Courier New" w:cs="Courier New"/>
+        </w:rPr>
+        <w:t>Echter, o</w:t>
+      </w:r>
+      <w:r>
+        <w:rPr>
+          <w:rFonts w:ascii="Courier New" w:hAnsi="Courier New" w:cs="Courier New"/>
+        </w:rPr>
+        <w:t xml:space="preserve">p de kracht van Marx’ analyse zal hij altijd blijven wijzen. </w:t>
+      </w:r>
+      <w:r>
+        <w:rPr>
+          <w:rFonts w:ascii="Courier New" w:hAnsi="Courier New" w:cs="Courier New"/>
+        </w:rPr>
+        <w:t>Hij is verder niet iemand die met winden meewaait en in het algemeen blijft zijn kijk op de wereld</w:t>
+      </w:r>
+      <w:r>
+        <w:rPr>
+          <w:rFonts w:ascii="Courier New" w:hAnsi="Courier New" w:cs="Courier New"/>
+        </w:rPr>
+        <w:t xml:space="preserve"> heel constant. Anders dan zijn joodse intellectuele vrienden die steeds meer naar rechts opschuiven, </w:t>
+      </w:r>
+      <w:r>
+        <w:rPr>
+          <w:rFonts w:ascii="Courier New" w:hAnsi="Courier New" w:cs="Courier New"/>
+        </w:rPr>
+        <w:t xml:space="preserve">blijft hij zijn leven lang sociaal democratisch </w:t>
+      </w:r>
+      <w:proofErr w:type="gramStart"/>
+      <w:r>
+        <w:rPr>
+          <w:rFonts w:ascii="Courier New" w:hAnsi="Courier New" w:cs="Courier New"/>
+        </w:rPr>
+        <w:t>georiënteerd</w:t>
+      </w:r>
+      <w:r>
+        <w:rPr>
+          <w:rFonts w:ascii="Courier New" w:hAnsi="Courier New" w:cs="Courier New"/>
+        </w:rPr>
+        <w:t>(</w:t>
+      </w:r>
+      <w:proofErr w:type="gramEnd"/>
+      <w:r>
+        <w:rPr>
+          <w:rFonts w:ascii="Courier New" w:hAnsi="Courier New" w:cs="Courier New"/>
+        </w:rPr>
+        <w:t xml:space="preserve">ook al wordt </w:t>
+      </w:r>
+      <w:r>
+        <w:rPr>
+          <w:rFonts w:ascii="Courier New" w:hAnsi="Courier New" w:cs="Courier New"/>
+        </w:rPr>
+        <w:t xml:space="preserve">hij tot zijn eigen grote ergernis door sommigen </w:t>
+      </w:r>
+      <w:r>
+        <w:rPr>
+          <w:rFonts w:ascii="Courier New" w:hAnsi="Courier New" w:cs="Courier New"/>
+        </w:rPr>
+        <w:t xml:space="preserve">regelmatig </w:t>
+      </w:r>
+      <w:r>
+        <w:rPr>
+          <w:rFonts w:ascii="Courier New" w:hAnsi="Courier New" w:cs="Courier New"/>
+        </w:rPr>
+        <w:t xml:space="preserve">als </w:t>
       </w:r>
       <w:proofErr w:type="spellStart"/>
       <w:r>
@@ -522,12 +919,37 @@
         <w:rPr>
           <w:rFonts w:ascii="Courier New" w:hAnsi="Courier New" w:cs="Courier New"/>
         </w:rPr>
-        <w:t>apitalisme voor ogen met een sterke rol van de overheid in het managen van de economie maar ook in het beschermen van werkers en consumenten.</w:t>
+        <w:t xml:space="preserve">apitalisme voor ogen met een sterke rol van de overheid in het managen van de economie </w:t>
+      </w:r>
+      <w:r>
+        <w:rPr>
+          <w:rFonts w:ascii="Courier New" w:hAnsi="Courier New" w:cs="Courier New"/>
+        </w:rPr>
+        <w:t>en</w:t>
+      </w:r>
+      <w:r>
+        <w:rPr>
+          <w:rFonts w:ascii="Courier New" w:hAnsi="Courier New" w:cs="Courier New"/>
+        </w:rPr>
+        <w:t xml:space="preserve"> in het beschermen van wer</w:t>
+      </w:r>
+      <w:r>
+        <w:rPr>
+          <w:rFonts w:ascii="Courier New" w:hAnsi="Courier New" w:cs="Courier New"/>
+        </w:rPr>
+        <w:t>knemers</w:t>
+      </w:r>
+      <w:r>
+        <w:rPr>
+          <w:rFonts w:ascii="Courier New" w:hAnsi="Courier New" w:cs="Courier New"/>
+        </w:rPr>
+        <w:t xml:space="preserve"> en consumenten.</w:t>
       </w:r>
     </w:p>
     <w:p>
       <w:pPr>
         <w:spacing w:line="360" w:lineRule="auto"/>
+        <w:ind w:firstLine="708"/>
         <w:rPr>
           <w:rFonts w:ascii="Courier New" w:hAnsi="Courier New" w:cs="Courier New"/>
         </w:rPr>
@@ -542,19 +964,91 @@
         <w:rPr>
           <w:rFonts w:ascii="Courier New" w:hAnsi="Courier New" w:cs="Courier New"/>
         </w:rPr>
-        <w:t>We zien dat hij zowel schrijft over Amerikaanse socialisme dat in de vijftiger jaren volgens hem de archieven van de geschiedenis in kan.</w:t>
-      </w:r>
-      <w:r>
-        <w:rPr>
-          <w:rFonts w:ascii="Courier New" w:hAnsi="Courier New" w:cs="Courier New"/>
-        </w:rPr>
-        <w:t xml:space="preserve"> Marx schoot natuurlijk te kort omdat politiek helemaal tot materiële krachten wordt gereduceerd</w:t>
-      </w:r>
-      <w:r>
-        <w:rPr>
-          <w:rFonts w:ascii="Courier New" w:hAnsi="Courier New" w:cs="Courier New"/>
-        </w:rPr>
-        <w:t>. In Amerika slaagt de beweging er ook niet in aan te sluiten bij de problemen waar de samenleving mee te maken heeft. H</w:t>
+        <w:t>We zien dat hij</w:t>
+      </w:r>
+      <w:r>
+        <w:rPr>
+          <w:rFonts w:ascii="Courier New" w:hAnsi="Courier New" w:cs="Courier New"/>
+        </w:rPr>
+        <w:t xml:space="preserve"> veel heeft geschreven </w:t>
+      </w:r>
+      <w:r>
+        <w:rPr>
+          <w:rFonts w:ascii="Courier New" w:hAnsi="Courier New" w:cs="Courier New"/>
+        </w:rPr>
+        <w:t xml:space="preserve">over </w:t>
+      </w:r>
+      <w:r>
+        <w:rPr>
+          <w:rFonts w:ascii="Courier New" w:hAnsi="Courier New" w:cs="Courier New"/>
+        </w:rPr>
+        <w:t xml:space="preserve">het </w:t>
+      </w:r>
+      <w:r>
+        <w:rPr>
+          <w:rFonts w:ascii="Courier New" w:hAnsi="Courier New" w:cs="Courier New"/>
+        </w:rPr>
+        <w:t>Amerikaanse socialisme dat in de vijftiger jaren volgens hem de archieven van de geschiedenis in kan.</w:t>
+      </w:r>
+      <w:r>
+        <w:rPr>
+          <w:rFonts w:ascii="Courier New" w:hAnsi="Courier New" w:cs="Courier New"/>
+        </w:rPr>
+        <w:t xml:space="preserve"> Marx schoot natuurlijk te kort omdat </w:t>
+      </w:r>
+      <w:r>
+        <w:rPr>
+          <w:rFonts w:ascii="Courier New" w:hAnsi="Courier New" w:cs="Courier New"/>
+        </w:rPr>
+        <w:t xml:space="preserve">bij hem </w:t>
+      </w:r>
+      <w:r>
+        <w:rPr>
+          <w:rFonts w:ascii="Courier New" w:hAnsi="Courier New" w:cs="Courier New"/>
+        </w:rPr>
+        <w:t>politiek helemaal tot materiële krachten wordt gereduceerd</w:t>
+      </w:r>
+      <w:r>
+        <w:rPr>
+          <w:rFonts w:ascii="Courier New" w:hAnsi="Courier New" w:cs="Courier New"/>
+        </w:rPr>
+        <w:t>. In Amerika slaagt d</w:t>
+      </w:r>
+      <w:r>
+        <w:rPr>
+          <w:rFonts w:ascii="Courier New" w:hAnsi="Courier New" w:cs="Courier New"/>
+        </w:rPr>
+        <w:t>i</w:t>
+      </w:r>
+      <w:r>
+        <w:rPr>
+          <w:rFonts w:ascii="Courier New" w:hAnsi="Courier New" w:cs="Courier New"/>
+        </w:rPr>
+        <w:t xml:space="preserve">e </w:t>
+      </w:r>
+      <w:r>
+        <w:rPr>
+          <w:rFonts w:ascii="Courier New" w:hAnsi="Courier New" w:cs="Courier New"/>
+        </w:rPr>
+        <w:t xml:space="preserve">socialistische </w:t>
+      </w:r>
+      <w:r>
+        <w:rPr>
+          <w:rFonts w:ascii="Courier New" w:hAnsi="Courier New" w:cs="Courier New"/>
+        </w:rPr>
+        <w:t xml:space="preserve">beweging er ook </w:t>
+      </w:r>
+      <w:r>
+        <w:rPr>
+          <w:rFonts w:ascii="Courier New" w:hAnsi="Courier New" w:cs="Courier New"/>
+        </w:rPr>
+        <w:t xml:space="preserve">helemaal </w:t>
+      </w:r>
+      <w:r>
+        <w:rPr>
+          <w:rFonts w:ascii="Courier New" w:hAnsi="Courier New" w:cs="Courier New"/>
+        </w:rPr>
+        <w:t>niet in aan te sluiten bij de problemen waar de samenleving mee te maken heeft. H</w:t>
       </w:r>
       <w:r>
         <w:rPr>
@@ -590,7 +1084,19 @@
         <w:rPr>
           <w:rFonts w:ascii="Courier New" w:hAnsi="Courier New" w:cs="Courier New"/>
         </w:rPr>
-        <w:t xml:space="preserve">id en bieden van mogelijkheden voor onze talenten blijven hem aanspreken. </w:t>
+        <w:t>id en bieden van mogelijkheden voor onze talenten</w:t>
+      </w:r>
+      <w:r>
+        <w:rPr>
+          <w:rFonts w:ascii="Courier New" w:hAnsi="Courier New" w:cs="Courier New"/>
+        </w:rPr>
+        <w:t>, dat ook bij dat socialisme hoort,</w:t>
+      </w:r>
+      <w:r>
+        <w:rPr>
+          <w:rFonts w:ascii="Courier New" w:hAnsi="Courier New" w:cs="Courier New"/>
+        </w:rPr>
+        <w:t xml:space="preserve"> blijven hem aanspreken. </w:t>
       </w:r>
       <w:r>
         <w:rPr>
@@ -626,19 +1132,55 @@
         <w:rPr>
           <w:rFonts w:ascii="Courier New" w:hAnsi="Courier New" w:cs="Courier New"/>
         </w:rPr>
-        <w:t xml:space="preserve"> en de angst voor sociale, economische en politieke veranderingen die er plaatsvonden. </w:t>
-      </w:r>
-      <w:r>
-        <w:rPr>
-          <w:rFonts w:ascii="Courier New" w:hAnsi="Courier New" w:cs="Courier New"/>
-        </w:rPr>
-        <w:t xml:space="preserve">In deze jaren wordt het voor Bell ook duidelijk dat er geen samenhangende ideologieën meer zijn zoals in de negentiende eeuw. In de zestiger jaren lijkt dat toch anders te worden maar dat is slecht van korte duur. </w:t>
-      </w:r>
-      <w:r>
-        <w:rPr>
-          <w:rFonts w:ascii="Courier New" w:hAnsi="Courier New" w:cs="Courier New"/>
-        </w:rPr>
-        <w:t xml:space="preserve">Het </w:t>
+        <w:t xml:space="preserve"> en de angst voor sociale, economische en politieke veranderingen die er plaatsvonden</w:t>
+      </w:r>
+      <w:r>
+        <w:rPr>
+          <w:rFonts w:ascii="Courier New" w:hAnsi="Courier New" w:cs="Courier New"/>
+        </w:rPr>
+        <w:t xml:space="preserve"> en om je eigen zaken veilig te stellen</w:t>
+      </w:r>
+      <w:r>
+        <w:rPr>
+          <w:rFonts w:ascii="Courier New" w:hAnsi="Courier New" w:cs="Courier New"/>
+        </w:rPr>
+        <w:t xml:space="preserve">. </w:t>
+      </w:r>
+      <w:r>
+        <w:rPr>
+          <w:rFonts w:ascii="Courier New" w:hAnsi="Courier New" w:cs="Courier New"/>
+        </w:rPr>
+        <w:t xml:space="preserve">In deze jaren wordt het voor Bell ook duidelijk dat er geen samenhangende ideologieën meer zijn zoals in de negentiende eeuw. In de zestiger jaren lijkt dat </w:t>
+      </w:r>
+      <w:r>
+        <w:rPr>
+          <w:rFonts w:ascii="Courier New" w:hAnsi="Courier New" w:cs="Courier New"/>
+        </w:rPr>
+        <w:t xml:space="preserve">even </w:t>
+      </w:r>
+      <w:r>
+        <w:rPr>
+          <w:rFonts w:ascii="Courier New" w:hAnsi="Courier New" w:cs="Courier New"/>
+        </w:rPr>
+        <w:t>anders te worden maar dat is slecht</w:t>
+      </w:r>
+      <w:r>
+        <w:rPr>
+          <w:rFonts w:ascii="Courier New" w:hAnsi="Courier New" w:cs="Courier New"/>
+        </w:rPr>
+        <w:t>s</w:t>
+      </w:r>
+      <w:r>
+        <w:rPr>
+          <w:rFonts w:ascii="Courier New" w:hAnsi="Courier New" w:cs="Courier New"/>
+        </w:rPr>
+        <w:t xml:space="preserve"> van korte duur. </w:t>
+      </w:r>
+      <w:r>
+        <w:rPr>
+          <w:rFonts w:ascii="Courier New" w:hAnsi="Courier New" w:cs="Courier New"/>
+        </w:rPr>
+        <w:t>Dan is er helemaal geen ideologie meer over (</w:t>
       </w:r>
       <w:r>
         <w:rPr>
@@ -661,6 +1203,14 @@
       <w:r>
         <w:rPr>
           <w:rFonts w:ascii="Courier New" w:hAnsi="Courier New" w:cs="Courier New"/>
+          <w:i/>
+          <w:iCs/>
+        </w:rPr>
+        <w:t>)</w:t>
+      </w:r>
+      <w:r>
+        <w:rPr>
+          <w:rFonts w:ascii="Courier New" w:hAnsi="Courier New" w:cs="Courier New"/>
         </w:rPr>
         <w:t xml:space="preserve"> </w:t>
       </w:r>
@@ -668,7 +1218,7 @@
         <w:rPr>
           <w:rFonts w:ascii="Courier New" w:hAnsi="Courier New" w:cs="Courier New"/>
         </w:rPr>
-        <w:t xml:space="preserve">komt er dan na het instorten van </w:t>
+        <w:t xml:space="preserve">en dat wordt helemaal duidelijk als </w:t>
       </w:r>
       <w:r>
         <w:rPr>
@@ -688,13 +1238,56 @@
         <w:rPr>
           <w:rFonts w:ascii="Courier New" w:hAnsi="Courier New" w:cs="Courier New"/>
         </w:rPr>
-        <w:t xml:space="preserve"> communisme. Over globalisering en marktwerking lijkt nauwelijks nog anders gedacht te kunnen worden</w:t>
-      </w:r>
-      <w:r>
-        <w:rPr>
-          <w:rFonts w:ascii="Courier New" w:hAnsi="Courier New" w:cs="Courier New"/>
-        </w:rPr>
-        <w:t xml:space="preserve"> en daarmee was Bell zijn tijd vooruit.</w:t>
+        <w:t xml:space="preserve"> </w:t>
+      </w:r>
+      <w:r>
+        <w:rPr>
+          <w:rFonts w:ascii="Courier New" w:hAnsi="Courier New" w:cs="Courier New"/>
+        </w:rPr>
+        <w:lastRenderedPageBreak/>
+        <w:t>communisme</w:t>
+      </w:r>
+      <w:r>
+        <w:rPr>
+          <w:rFonts w:ascii="Courier New" w:hAnsi="Courier New" w:cs="Courier New"/>
+        </w:rPr>
+        <w:t xml:space="preserve"> enkele jaren later instort</w:t>
+      </w:r>
+      <w:r>
+        <w:rPr>
+          <w:rFonts w:ascii="Courier New" w:hAnsi="Courier New" w:cs="Courier New"/>
+        </w:rPr>
+        <w:t>. Over globalisering en marktwerking lijkt nauwelijks nog anders gedacht te kunnen worden</w:t>
+      </w:r>
+      <w:r>
+        <w:rPr>
+          <w:rFonts w:ascii="Courier New" w:hAnsi="Courier New" w:cs="Courier New"/>
+        </w:rPr>
+        <w:t xml:space="preserve"> en </w:t>
+      </w:r>
+      <w:r>
+        <w:rPr>
+          <w:rFonts w:ascii="Courier New" w:hAnsi="Courier New" w:cs="Courier New"/>
+        </w:rPr>
+        <w:t>met zijn denken</w:t>
+      </w:r>
+      <w:r>
+        <w:rPr>
+          <w:rFonts w:ascii="Courier New" w:hAnsi="Courier New" w:cs="Courier New"/>
+        </w:rPr>
+        <w:t xml:space="preserve"> was Bell zijn tijd</w:t>
+      </w:r>
+      <w:r>
+        <w:rPr>
+          <w:rFonts w:ascii="Courier New" w:hAnsi="Courier New" w:cs="Courier New"/>
+        </w:rPr>
+        <w:t xml:space="preserve"> ver</w:t>
+      </w:r>
+      <w:r>
+        <w:rPr>
+          <w:rFonts w:ascii="Courier New" w:hAnsi="Courier New" w:cs="Courier New"/>
+        </w:rPr>
+        <w:t xml:space="preserve"> vooruit.</w:t>
       </w:r>
     </w:p>
     <w:p>
@@ -714,12 +1307,22 @@
         <w:rPr>
           <w:rFonts w:ascii="Courier New" w:hAnsi="Courier New" w:cs="Courier New"/>
         </w:rPr>
+        <w:t xml:space="preserve">zijn boek </w:t>
+      </w:r>
+      <w:r>
+        <w:rPr>
+          <w:rFonts w:ascii="Courier New" w:hAnsi="Courier New" w:cs="Courier New"/>
+          <w:i/>
+          <w:iCs/>
+        </w:rPr>
         <w:t xml:space="preserve">The </w:t>
       </w:r>
       <w:proofErr w:type="spellStart"/>
       <w:r>
         <w:rPr>
           <w:rFonts w:ascii="Courier New" w:hAnsi="Courier New" w:cs="Courier New"/>
+          <w:i/>
+          <w:iCs/>
         </w:rPr>
         <w:t>Coming</w:t>
       </w:r>
@@ -727,20 +1330,32 @@
       <w:r>
         <w:rPr>
           <w:rFonts w:ascii="Courier New" w:hAnsi="Courier New" w:cs="Courier New"/>
+          <w:i/>
+          <w:iCs/>
         </w:rPr>
         <w:t xml:space="preserve"> of </w:t>
       </w:r>
       <w:r>
         <w:rPr>
           <w:rFonts w:ascii="Courier New" w:hAnsi="Courier New" w:cs="Courier New"/>
+          <w:i/>
+          <w:iCs/>
         </w:rPr>
         <w:t>Post-Industrial Society</w:t>
       </w:r>
       <w:r>
         <w:rPr>
           <w:rFonts w:ascii="Courier New" w:hAnsi="Courier New" w:cs="Courier New"/>
-        </w:rPr>
-        <w:t xml:space="preserve"> (1973)</w:t>
+          <w:i/>
+          <w:iCs/>
+        </w:rPr>
+        <w:t xml:space="preserve"> </w:t>
+      </w:r>
+      <w:r>
+        <w:rPr>
+          <w:rFonts w:ascii="Courier New" w:hAnsi="Courier New" w:cs="Courier New"/>
+        </w:rPr>
+        <w:t>(1973)</w:t>
       </w:r>
       <w:r>
         <w:rPr>
@@ -774,6 +1389,7 @@
         </w:rPr>
         <w:t xml:space="preserve">, </w:t>
       </w:r>
+      <w:proofErr w:type="gramStart"/>
       <w:r>
         <w:rPr>
           <w:rFonts w:ascii="Courier New" w:hAnsi="Courier New" w:cs="Courier New"/>
@@ -786,12 +1402,14 @@
         </w:rPr>
         <w:t xml:space="preserve"> samenleving</w:t>
       </w:r>
+      <w:proofErr w:type="gramEnd"/>
       <w:r>
         <w:rPr>
           <w:rFonts w:ascii="Courier New" w:hAnsi="Courier New" w:cs="Courier New"/>
         </w:rPr>
         <w:t xml:space="preserve">. </w:t>
       </w:r>
+      <w:proofErr w:type="gramStart"/>
       <w:r>
         <w:rPr>
           <w:rFonts w:ascii="Courier New" w:hAnsi="Courier New" w:cs="Courier New"/>
@@ -802,7 +1420,14 @@
         <w:rPr>
           <w:rFonts w:ascii="Courier New" w:hAnsi="Courier New" w:cs="Courier New"/>
         </w:rPr>
-        <w:t xml:space="preserve">ysieke arbeid </w:t>
+        <w:t>ysieke arbeid</w:t>
+      </w:r>
+      <w:proofErr w:type="gramEnd"/>
+      <w:r>
+        <w:rPr>
+          <w:rFonts w:ascii="Courier New" w:hAnsi="Courier New" w:cs="Courier New"/>
+        </w:rPr>
+        <w:t xml:space="preserve"> </w:t>
       </w:r>
       <w:r>
         <w:rPr>
@@ -820,26 +1445,91 @@
         <w:rPr>
           <w:rFonts w:ascii="Courier New" w:hAnsi="Courier New" w:cs="Courier New"/>
         </w:rPr>
-        <w:t xml:space="preserve">maken plaats </w:t>
-      </w:r>
-      <w:r>
-        <w:rPr>
-          <w:rFonts w:ascii="Courier New" w:hAnsi="Courier New" w:cs="Courier New"/>
-        </w:rPr>
-        <w:lastRenderedPageBreak/>
-        <w:t xml:space="preserve">voor werken in dienstverlening, onderzoek </w:t>
-      </w:r>
-      <w:r>
-        <w:rPr>
-          <w:rFonts w:ascii="Courier New" w:hAnsi="Courier New" w:cs="Courier New"/>
-        </w:rPr>
-        <w:t>en kennis.</w:t>
-      </w:r>
-      <w:r>
-        <w:rPr>
-          <w:rFonts w:ascii="Courier New" w:hAnsi="Courier New" w:cs="Courier New"/>
-        </w:rPr>
-        <w:t xml:space="preserve"> Die samenleving vraagt hele andere zaken </w:t>
+        <w:t>ma</w:t>
+      </w:r>
+      <w:r>
+        <w:rPr>
+          <w:rFonts w:ascii="Courier New" w:hAnsi="Courier New" w:cs="Courier New"/>
+        </w:rPr>
+        <w:t>akt</w:t>
+      </w:r>
+      <w:r>
+        <w:rPr>
+          <w:rFonts w:ascii="Courier New" w:hAnsi="Courier New" w:cs="Courier New"/>
+        </w:rPr>
+        <w:t xml:space="preserve"> plaats voor werken in </w:t>
+      </w:r>
+      <w:r>
+        <w:rPr>
+          <w:rFonts w:ascii="Courier New" w:hAnsi="Courier New" w:cs="Courier New"/>
+        </w:rPr>
+        <w:t xml:space="preserve">de </w:t>
+      </w:r>
+      <w:r>
+        <w:rPr>
+          <w:rFonts w:ascii="Courier New" w:hAnsi="Courier New" w:cs="Courier New"/>
+        </w:rPr>
+        <w:t xml:space="preserve">dienstverlening, </w:t>
+      </w:r>
+      <w:r>
+        <w:rPr>
+          <w:rFonts w:ascii="Courier New" w:hAnsi="Courier New" w:cs="Courier New"/>
+        </w:rPr>
+        <w:t xml:space="preserve">het </w:t>
+      </w:r>
+      <w:r>
+        <w:rPr>
+          <w:rFonts w:ascii="Courier New" w:hAnsi="Courier New" w:cs="Courier New"/>
+        </w:rPr>
+        <w:t xml:space="preserve">onderzoek </w:t>
+      </w:r>
+      <w:r>
+        <w:rPr>
+          <w:rFonts w:ascii="Courier New" w:hAnsi="Courier New" w:cs="Courier New"/>
+        </w:rPr>
+        <w:t xml:space="preserve">en </w:t>
+      </w:r>
+      <w:r>
+        <w:rPr>
+          <w:rFonts w:ascii="Courier New" w:hAnsi="Courier New" w:cs="Courier New"/>
+        </w:rPr>
+        <w:t xml:space="preserve">de </w:t>
+      </w:r>
+      <w:r>
+        <w:rPr>
+          <w:rFonts w:ascii="Courier New" w:hAnsi="Courier New" w:cs="Courier New"/>
+        </w:rPr>
+        <w:t>kennis</w:t>
+      </w:r>
+      <w:r>
+        <w:rPr>
+          <w:rFonts w:ascii="Courier New" w:hAnsi="Courier New" w:cs="Courier New"/>
+        </w:rPr>
+        <w:t>industrie</w:t>
+      </w:r>
+      <w:r>
+        <w:rPr>
+          <w:rFonts w:ascii="Courier New" w:hAnsi="Courier New" w:cs="Courier New"/>
+        </w:rPr>
+        <w:t>.</w:t>
+      </w:r>
+      <w:r>
+        <w:rPr>
+          <w:rFonts w:ascii="Courier New" w:hAnsi="Courier New" w:cs="Courier New"/>
+        </w:rPr>
+        <w:t xml:space="preserve"> Die samenleving vraagt </w:t>
+      </w:r>
+      <w:r>
+        <w:rPr>
+          <w:rFonts w:ascii="Courier New" w:hAnsi="Courier New" w:cs="Courier New"/>
+        </w:rPr>
+        <w:t xml:space="preserve">nu </w:t>
+      </w:r>
+      <w:r>
+        <w:rPr>
+          <w:rFonts w:ascii="Courier New" w:hAnsi="Courier New" w:cs="Courier New"/>
+        </w:rPr>
+        <w:t xml:space="preserve">hele andere zaken </w:t>
       </w:r>
       <w:r>
         <w:rPr>
@@ -851,19 +1541,19 @@
         <w:rPr>
           <w:rFonts w:ascii="Courier New" w:hAnsi="Courier New" w:cs="Courier New"/>
         </w:rPr>
-        <w:t>om beslissingen te neme en van</w:t>
-      </w:r>
-      <w:r>
-        <w:rPr>
-          <w:rFonts w:ascii="Courier New" w:hAnsi="Courier New" w:cs="Courier New"/>
-        </w:rPr>
-        <w:t xml:space="preserve"> de </w:t>
-      </w:r>
-      <w:r>
-        <w:rPr>
-          <w:rFonts w:ascii="Courier New" w:hAnsi="Courier New" w:cs="Courier New"/>
-        </w:rPr>
-        <w:t xml:space="preserve">vaardigheden en het onderwijs van </w:t>
+        <w:t>om beslissingen te neme</w:t>
+      </w:r>
+      <w:r>
+        <w:rPr>
+          <w:rFonts w:ascii="Courier New" w:hAnsi="Courier New" w:cs="Courier New"/>
+        </w:rPr>
+        <w:t>n, van vaardigheden van</w:t>
+      </w:r>
+      <w:r>
+        <w:rPr>
+          <w:rFonts w:ascii="Courier New" w:hAnsi="Courier New" w:cs="Courier New"/>
+        </w:rPr>
+        <w:t xml:space="preserve"> </w:t>
       </w:r>
       <w:r>
         <w:rPr>
@@ -876,6 +1566,12 @@
           <w:rFonts w:ascii="Courier New" w:hAnsi="Courier New" w:cs="Courier New"/>
         </w:rPr>
         <w:t xml:space="preserve"> om hun werk te verrichten</w:t>
+      </w:r>
+      <w:r>
+        <w:rPr>
+          <w:rFonts w:ascii="Courier New" w:hAnsi="Courier New" w:cs="Courier New"/>
+        </w:rPr>
+        <w:t xml:space="preserve"> en van het onderwijs om jongeren hierop voor te bereiden</w:t>
       </w:r>
       <w:r>
         <w:rPr>
@@ -893,6 +1589,7 @@
     <w:p>
       <w:pPr>
         <w:spacing w:line="360" w:lineRule="auto"/>
+        <w:ind w:firstLine="708"/>
         <w:rPr>
           <w:rFonts w:ascii="Courier New" w:hAnsi="Courier New" w:cs="Courier New"/>
         </w:rPr>
@@ -901,13 +1598,19 @@
         <w:rPr>
           <w:rFonts w:ascii="Courier New" w:hAnsi="Courier New" w:cs="Courier New"/>
         </w:rPr>
-        <w:t xml:space="preserve">Voor hem is de samenleving een interessant samenraapsel van economie, politiek en cultuur, die elk eigen principes kennen van rationaliteit, gelijkheid en expressie. </w:t>
-      </w:r>
-      <w:r>
-        <w:rPr>
-          <w:rFonts w:ascii="Courier New" w:hAnsi="Courier New" w:cs="Courier New"/>
-        </w:rPr>
-        <w:t xml:space="preserve">Dit komt in het vierde en laatste deel van het boek aan de orde, gecentreerd rond </w:t>
+        <w:t xml:space="preserve">Voor </w:t>
+      </w:r>
+      <w:r>
+        <w:rPr>
+          <w:rFonts w:ascii="Courier New" w:hAnsi="Courier New" w:cs="Courier New"/>
+        </w:rPr>
+        <w:t>Bell</w:t>
+      </w:r>
+      <w:r>
+        <w:rPr>
+          <w:rFonts w:ascii="Courier New" w:hAnsi="Courier New" w:cs="Courier New"/>
+        </w:rPr>
+        <w:t xml:space="preserve"> is de samenleving een interessant samenraapsel van economie, politiek en cultuur, die elk eigen principes kennen van rationaliteit, gelijkheid en expressie. Dit komt in het vierde en laatste deel van het boek aan de orde, gecentreerd rond </w:t>
       </w:r>
       <w:proofErr w:type="spellStart"/>
       <w:r>
@@ -977,13 +1680,45 @@
         <w:rPr>
           <w:rFonts w:ascii="Courier New" w:hAnsi="Courier New" w:cs="Courier New"/>
         </w:rPr>
-        <w:t xml:space="preserve"> (1976). </w:t>
-      </w:r>
-      <w:r>
-        <w:rPr>
-          <w:rFonts w:ascii="Courier New" w:hAnsi="Courier New" w:cs="Courier New"/>
-        </w:rPr>
-        <w:t xml:space="preserve">Hij zag vooral de principes van de rationele ethos van economie en de narcistische cultuur uit elkaar gaan. Hij zag Nieuw Links opkomen en die waren politiek maar ook de Nieuwe </w:t>
+        <w:t xml:space="preserve"> (1976). Hij zag vooral de principes van </w:t>
+      </w:r>
+      <w:proofErr w:type="gramStart"/>
+      <w:r>
+        <w:rPr>
+          <w:rFonts w:ascii="Courier New" w:hAnsi="Courier New" w:cs="Courier New"/>
+        </w:rPr>
+        <w:t>de rationele ethos</w:t>
+      </w:r>
+      <w:proofErr w:type="gramEnd"/>
+      <w:r>
+        <w:rPr>
+          <w:rFonts w:ascii="Courier New" w:hAnsi="Courier New" w:cs="Courier New"/>
+        </w:rPr>
+        <w:t xml:space="preserve"> van economie en de narcistische cultuur uit elkaar gaan. Hij zag Nieuw Links opkomen</w:t>
+      </w:r>
+      <w:r>
+        <w:rPr>
+          <w:rFonts w:ascii="Courier New" w:hAnsi="Courier New" w:cs="Courier New"/>
+        </w:rPr>
+        <w:t>,</w:t>
+      </w:r>
+      <w:r>
+        <w:rPr>
+          <w:rFonts w:ascii="Courier New" w:hAnsi="Courier New" w:cs="Courier New"/>
+        </w:rPr>
+        <w:t xml:space="preserve"> en die waren politiek</w:t>
+      </w:r>
+      <w:r>
+        <w:rPr>
+          <w:rFonts w:ascii="Courier New" w:hAnsi="Courier New" w:cs="Courier New"/>
+        </w:rPr>
+        <w:t xml:space="preserve"> gericht,</w:t>
+      </w:r>
+      <w:r>
+        <w:rPr>
+          <w:rFonts w:ascii="Courier New" w:hAnsi="Courier New" w:cs="Courier New"/>
+        </w:rPr>
+        <w:t xml:space="preserve"> maar ook de Nieuwe </w:t>
       </w:r>
       <w:proofErr w:type="spellStart"/>
       <w:r>
@@ -997,7 +1732,197 @@
         <w:rPr>
           <w:rFonts w:ascii="Courier New" w:hAnsi="Courier New" w:cs="Courier New"/>
         </w:rPr>
-        <w:t xml:space="preserve"> die elkaar vonden in het zoeken naar individueel bewustzijn. Maar anders dan Bell zich kon indenken nam deze beweging niet alleen afstand van het Protestantse ethiek maar zou deze tegencultuur onze hedendaags digitaal kapitalisme gaan vormgeven. Zij geven de nieuwe netwerkorganisaties vorm met tijdelijk en flexibel werk, met voortdurende verandering en de grote verschillen tussen management en de uitvoerders. Voelde Bell zich nogal vervreemd hiervan, ondertussen zijn wij hieraan gewend geraakt. </w:t>
+        <w:t xml:space="preserve"> die </w:t>
+      </w:r>
+      <w:r>
+        <w:rPr>
+          <w:rFonts w:ascii="Courier New" w:hAnsi="Courier New" w:cs="Courier New"/>
+        </w:rPr>
+        <w:t xml:space="preserve">meer cultureel gericht waren. Beide groepen vonden </w:t>
+      </w:r>
+      <w:r>
+        <w:rPr>
+          <w:rFonts w:ascii="Courier New" w:hAnsi="Courier New" w:cs="Courier New"/>
+        </w:rPr>
+        <w:t xml:space="preserve">elkaar vonden in het zoeken naar individueel bewustzijn. </w:t>
+      </w:r>
+      <w:r>
+        <w:rPr>
+          <w:rFonts w:ascii="Courier New" w:hAnsi="Courier New" w:cs="Courier New"/>
+        </w:rPr>
+        <w:t>A</w:t>
+      </w:r>
+      <w:r>
+        <w:rPr>
+          <w:rFonts w:ascii="Courier New" w:hAnsi="Courier New" w:cs="Courier New"/>
+        </w:rPr>
+        <w:t>nders dan Bell zich kon indenken</w:t>
+      </w:r>
+      <w:r>
+        <w:rPr>
+          <w:rFonts w:ascii="Courier New" w:hAnsi="Courier New" w:cs="Courier New"/>
+        </w:rPr>
+        <w:t>,</w:t>
+      </w:r>
+      <w:r>
+        <w:rPr>
+          <w:rFonts w:ascii="Courier New" w:hAnsi="Courier New" w:cs="Courier New"/>
+        </w:rPr>
+        <w:t xml:space="preserve"> </w:t>
+      </w:r>
+      <w:r>
+        <w:rPr>
+          <w:rFonts w:ascii="Courier New" w:hAnsi="Courier New" w:cs="Courier New"/>
+        </w:rPr>
+        <w:t xml:space="preserve">werd </w:t>
+      </w:r>
+      <w:r>
+        <w:rPr>
+          <w:rFonts w:ascii="Courier New" w:hAnsi="Courier New" w:cs="Courier New"/>
+        </w:rPr>
+        <w:t xml:space="preserve">niet alleen afstand </w:t>
+      </w:r>
+      <w:r>
+        <w:rPr>
+          <w:rFonts w:ascii="Courier New" w:hAnsi="Courier New" w:cs="Courier New"/>
+        </w:rPr>
+        <w:t xml:space="preserve">genomen </w:t>
+      </w:r>
+      <w:r>
+        <w:rPr>
+          <w:rFonts w:ascii="Courier New" w:hAnsi="Courier New" w:cs="Courier New"/>
+        </w:rPr>
+        <w:t>van het Protestantse ethiek</w:t>
+      </w:r>
+      <w:r>
+        <w:rPr>
+          <w:rFonts w:ascii="Courier New" w:hAnsi="Courier New" w:cs="Courier New"/>
+        </w:rPr>
+        <w:t>. De</w:t>
+      </w:r>
+      <w:r>
+        <w:rPr>
+          <w:rFonts w:ascii="Courier New" w:hAnsi="Courier New" w:cs="Courier New"/>
+        </w:rPr>
+        <w:t xml:space="preserve"> tegencultuur </w:t>
+      </w:r>
+      <w:r>
+        <w:rPr>
+          <w:rFonts w:ascii="Courier New" w:hAnsi="Courier New" w:cs="Courier New"/>
+        </w:rPr>
+        <w:t xml:space="preserve">zal ook </w:t>
+      </w:r>
+      <w:r>
+        <w:rPr>
+          <w:rFonts w:ascii="Courier New" w:hAnsi="Courier New" w:cs="Courier New"/>
+        </w:rPr>
+        <w:t>on</w:t>
+      </w:r>
+      <w:r>
+        <w:rPr>
+          <w:rFonts w:ascii="Courier New" w:hAnsi="Courier New" w:cs="Courier New"/>
+        </w:rPr>
+        <w:t>s</w:t>
+      </w:r>
+      <w:r>
+        <w:rPr>
+          <w:rFonts w:ascii="Courier New" w:hAnsi="Courier New" w:cs="Courier New"/>
+        </w:rPr>
+        <w:t xml:space="preserve"> hedendaags digitaal kapitalisme gaan vormgeven. </w:t>
+      </w:r>
+      <w:r>
+        <w:rPr>
+          <w:rFonts w:ascii="Courier New" w:hAnsi="Courier New" w:cs="Courier New"/>
+        </w:rPr>
+        <w:t xml:space="preserve">Er komen </w:t>
+      </w:r>
+      <w:r>
+        <w:rPr>
+          <w:rFonts w:ascii="Courier New" w:hAnsi="Courier New" w:cs="Courier New"/>
+        </w:rPr>
+        <w:t>nieuwe netwerkorganisaties met tijdelijk en flexibel werk, met voortdurende verander</w:t>
+      </w:r>
+      <w:r>
+        <w:rPr>
+          <w:rFonts w:ascii="Courier New" w:hAnsi="Courier New" w:cs="Courier New"/>
+        </w:rPr>
+        <w:t xml:space="preserve">ende </w:t>
+      </w:r>
+      <w:proofErr w:type="spellStart"/>
+      <w:r>
+        <w:rPr>
+          <w:rFonts w:ascii="Courier New" w:hAnsi="Courier New" w:cs="Courier New"/>
+        </w:rPr>
+        <w:t>bedrijfsorganiatie</w:t>
+      </w:r>
+      <w:proofErr w:type="spellEnd"/>
+      <w:r>
+        <w:rPr>
+          <w:rFonts w:ascii="Courier New" w:hAnsi="Courier New" w:cs="Courier New"/>
+        </w:rPr>
+        <w:t xml:space="preserve"> en </w:t>
+      </w:r>
+      <w:r>
+        <w:rPr>
+          <w:rFonts w:ascii="Courier New" w:hAnsi="Courier New" w:cs="Courier New"/>
+        </w:rPr>
+        <w:t>er ontstaan</w:t>
+      </w:r>
+      <w:r>
+        <w:rPr>
+          <w:rFonts w:ascii="Courier New" w:hAnsi="Courier New" w:cs="Courier New"/>
+        </w:rPr>
+        <w:t xml:space="preserve"> grote verschillen tussen management en de uitvoerders. </w:t>
+      </w:r>
+      <w:r>
+        <w:rPr>
+          <w:rFonts w:ascii="Courier New" w:hAnsi="Courier New" w:cs="Courier New"/>
+        </w:rPr>
+        <w:t xml:space="preserve">Stond </w:t>
+      </w:r>
+      <w:r>
+        <w:rPr>
+          <w:rFonts w:ascii="Courier New" w:hAnsi="Courier New" w:cs="Courier New"/>
+        </w:rPr>
+        <w:t xml:space="preserve">Bell nogal vervreemd </w:t>
+      </w:r>
+      <w:r>
+        <w:rPr>
+          <w:rFonts w:ascii="Courier New" w:hAnsi="Courier New" w:cs="Courier New"/>
+        </w:rPr>
+        <w:t xml:space="preserve">tegenover deze ontwikkeling, wij zijn </w:t>
+      </w:r>
+      <w:proofErr w:type="gramStart"/>
+      <w:r>
+        <w:rPr>
+          <w:rFonts w:ascii="Courier New" w:hAnsi="Courier New" w:cs="Courier New"/>
+        </w:rPr>
+        <w:t xml:space="preserve">er </w:t>
+      </w:r>
+      <w:r>
+        <w:rPr>
+          <w:rFonts w:ascii="Courier New" w:hAnsi="Courier New" w:cs="Courier New"/>
+        </w:rPr>
+        <w:t xml:space="preserve"> ondertussen</w:t>
+      </w:r>
+      <w:proofErr w:type="gramEnd"/>
+      <w:r>
+        <w:rPr>
+          <w:rFonts w:ascii="Courier New" w:hAnsi="Courier New" w:cs="Courier New"/>
+        </w:rPr>
+        <w:t xml:space="preserve"> </w:t>
+      </w:r>
+      <w:r>
+        <w:rPr>
+          <w:rFonts w:ascii="Courier New" w:hAnsi="Courier New" w:cs="Courier New"/>
+        </w:rPr>
+        <w:t xml:space="preserve">behoorlijk </w:t>
+      </w:r>
+      <w:r>
+        <w:rPr>
+          <w:rFonts w:ascii="Courier New" w:hAnsi="Courier New" w:cs="Courier New"/>
+        </w:rPr>
+        <w:t xml:space="preserve">aan gewend geraakt. </w:t>
       </w:r>
     </w:p>
     <w:p>
@@ -1031,7 +1956,55 @@
         <w:rPr>
           <w:rFonts w:ascii="Courier New" w:hAnsi="Courier New" w:cs="Courier New"/>
         </w:rPr>
-        <w:t xml:space="preserve">Dit boek schetst een helder beeld van Bells perspectief, zijn beperkingen maar vooral ook zijn sterke kanten. </w:t>
+        <w:t>Dit boek</w:t>
+      </w:r>
+      <w:r>
+        <w:rPr>
+          <w:rFonts w:ascii="Courier New" w:hAnsi="Courier New" w:cs="Courier New"/>
+        </w:rPr>
+        <w:t xml:space="preserve"> laat jou Bell goed begrijpen</w:t>
+      </w:r>
+      <w:r>
+        <w:rPr>
+          <w:rFonts w:ascii="Courier New" w:hAnsi="Courier New" w:cs="Courier New"/>
+        </w:rPr>
+        <w:t>, zijn beperkingen</w:t>
+      </w:r>
+      <w:r>
+        <w:rPr>
+          <w:rFonts w:ascii="Courier New" w:hAnsi="Courier New" w:cs="Courier New"/>
+        </w:rPr>
+        <w:t xml:space="preserve">, </w:t>
+      </w:r>
+      <w:r>
+        <w:rPr>
+          <w:rFonts w:ascii="Courier New" w:hAnsi="Courier New" w:cs="Courier New"/>
+        </w:rPr>
+        <w:t>maar voora</w:t>
+      </w:r>
+      <w:r>
+        <w:rPr>
+          <w:rFonts w:ascii="Courier New" w:hAnsi="Courier New" w:cs="Courier New"/>
+        </w:rPr>
+        <w:t>l</w:t>
+      </w:r>
+      <w:r>
+        <w:rPr>
+          <w:rFonts w:ascii="Courier New" w:hAnsi="Courier New" w:cs="Courier New"/>
+        </w:rPr>
+        <w:t xml:space="preserve"> zijn sterke kanten</w:t>
+      </w:r>
+      <w:r>
+        <w:rPr>
+          <w:rFonts w:ascii="Courier New" w:hAnsi="Courier New" w:cs="Courier New"/>
+        </w:rPr>
+        <w:t xml:space="preserve"> worden zeer inzichtelijk gemaakt</w:t>
+      </w:r>
+      <w:r>
+        <w:rPr>
+          <w:rFonts w:ascii="Courier New" w:hAnsi="Courier New" w:cs="Courier New"/>
+        </w:rPr>
+        <w:t xml:space="preserve">. </w:t>
       </w:r>
       <w:r>
         <w:rPr>
@@ -1043,19 +2016,62 @@
         <w:rPr>
           <w:rFonts w:ascii="Courier New" w:hAnsi="Courier New" w:cs="Courier New"/>
         </w:rPr>
+        <w:t xml:space="preserve">het </w:t>
+      </w:r>
+      <w:r>
+        <w:rPr>
+          <w:rFonts w:ascii="Courier New" w:hAnsi="Courier New" w:cs="Courier New"/>
+        </w:rPr>
         <w:t xml:space="preserve">einde van de ideologie betekent niet dat we hier niet over na moeten denken. </w:t>
       </w:r>
       <w:r>
         <w:rPr>
           <w:rFonts w:ascii="Courier New" w:hAnsi="Courier New" w:cs="Courier New"/>
         </w:rPr>
-        <w:t>Zijn hele sociaal democratisch agenda van die veel meer nadruk legt op</w:t>
-      </w:r>
-      <w:r>
-        <w:rPr>
-          <w:rFonts w:ascii="Courier New" w:hAnsi="Courier New" w:cs="Courier New"/>
-        </w:rPr>
-        <w:t xml:space="preserve"> gemeenschappelijke besluitvorming dan op individueel gewin. </w:t>
+        <w:t xml:space="preserve">Dat wist Bell maar al te goed. </w:t>
+      </w:r>
+      <w:r>
+        <w:rPr>
+          <w:rFonts w:ascii="Courier New" w:hAnsi="Courier New" w:cs="Courier New"/>
+        </w:rPr>
+        <w:lastRenderedPageBreak/>
+        <w:t xml:space="preserve">Bells </w:t>
+      </w:r>
+      <w:r>
+        <w:rPr>
+          <w:rFonts w:ascii="Courier New" w:hAnsi="Courier New" w:cs="Courier New"/>
+        </w:rPr>
+        <w:t>hele sociaal democratisch agenda</w:t>
+      </w:r>
+      <w:r>
+        <w:rPr>
+          <w:rFonts w:ascii="Courier New" w:hAnsi="Courier New" w:cs="Courier New"/>
+        </w:rPr>
+        <w:t>,</w:t>
+      </w:r>
+      <w:r>
+        <w:rPr>
+          <w:rFonts w:ascii="Courier New" w:hAnsi="Courier New" w:cs="Courier New"/>
+        </w:rPr>
+        <w:t xml:space="preserve"> die veel meer nadruk legt op</w:t>
+      </w:r>
+      <w:r>
+        <w:rPr>
+          <w:rFonts w:ascii="Courier New" w:hAnsi="Courier New" w:cs="Courier New"/>
+        </w:rPr>
+        <w:t xml:space="preserve"> gemeenschappelijke besluitvorming dan op individueel gewin</w:t>
+      </w:r>
+      <w:r>
+        <w:rPr>
+          <w:rFonts w:ascii="Courier New" w:hAnsi="Courier New" w:cs="Courier New"/>
+        </w:rPr>
+        <w:t>, is zeer bruikbaar voor deze tijd</w:t>
+      </w:r>
+      <w:r>
+        <w:rPr>
+          <w:rFonts w:ascii="Courier New" w:hAnsi="Courier New" w:cs="Courier New"/>
+        </w:rPr>
+        <w:t xml:space="preserve">. </w:t>
       </w:r>
       <w:r>
         <w:rPr>
@@ -1095,14 +2111,75 @@
         <w:spacing w:line="360" w:lineRule="auto"/>
         <w:rPr>
           <w:rFonts w:ascii="Courier New" w:hAnsi="Courier New" w:cs="Courier New"/>
+          <w:lang w:val="en-US"/>
         </w:rPr>
       </w:pPr>
+      <w:r>
+        <w:rPr>
+          <w:rFonts w:ascii="Courier New" w:hAnsi="Courier New" w:cs="Courier New"/>
+          <w:lang w:val="en-US"/>
+        </w:rPr>
+        <w:t xml:space="preserve">Starr, P. and </w:t>
+      </w:r>
+      <w:proofErr w:type="spellStart"/>
+      <w:r>
+        <w:rPr>
+          <w:rFonts w:ascii="Courier New" w:hAnsi="Courier New" w:cs="Courier New"/>
+          <w:lang w:val="en-US"/>
+        </w:rPr>
+        <w:t>Zelizer</w:t>
+      </w:r>
+      <w:proofErr w:type="spellEnd"/>
+      <w:r>
+        <w:rPr>
+          <w:rFonts w:ascii="Courier New" w:hAnsi="Courier New" w:cs="Courier New"/>
+          <w:lang w:val="en-US"/>
+        </w:rPr>
+        <w:t xml:space="preserve">, J.E. (2022). </w:t>
+      </w:r>
+      <w:r>
+        <w:rPr>
+          <w:rFonts w:ascii="Courier New" w:hAnsi="Courier New" w:cs="Courier New"/>
+          <w:i/>
+          <w:iCs/>
+          <w:lang w:val="en-US"/>
+        </w:rPr>
+        <w:t xml:space="preserve">Defining the Age. Daniel Bell, His </w:t>
+      </w:r>
+      <w:proofErr w:type="gramStart"/>
+      <w:r>
+        <w:rPr>
+          <w:rFonts w:ascii="Courier New" w:hAnsi="Courier New" w:cs="Courier New"/>
+          <w:i/>
+          <w:iCs/>
+          <w:lang w:val="en-US"/>
+        </w:rPr>
+        <w:t>Time</w:t>
+      </w:r>
+      <w:proofErr w:type="gramEnd"/>
+      <w:r>
+        <w:rPr>
+          <w:rFonts w:ascii="Courier New" w:hAnsi="Courier New" w:cs="Courier New"/>
+          <w:i/>
+          <w:iCs/>
+          <w:lang w:val="en-US"/>
+        </w:rPr>
+        <w:t xml:space="preserve"> and Ours.</w:t>
+      </w:r>
+      <w:r>
+        <w:rPr>
+          <w:rFonts w:ascii="Courier New" w:hAnsi="Courier New" w:cs="Courier New"/>
+          <w:lang w:val="en-US"/>
+        </w:rPr>
+        <w:t xml:space="preserve"> New York: Columbia University. </w:t>
+      </w:r>
     </w:p>
     <w:p>
       <w:pPr>
         <w:spacing w:line="360" w:lineRule="auto"/>
         <w:rPr>
           <w:rFonts w:ascii="Courier New" w:hAnsi="Courier New" w:cs="Courier New"/>
+          <w:lang w:val="en-US"/>
         </w:rPr>
       </w:pPr>
     </w:p>
@@ -1511,17 +2588,17 @@
     <w:lsdException w:name="Unresolved Mention" w:semiHidden="1" w:unhideWhenUsed="1"/>
     <w:lsdException w:name="Smart Link" w:semiHidden="1" w:unhideWhenUsed="1"/>
   </w:latentStyles>
-  <w:style w:type="paragraph" w:default="1" w:styleId="Standaard">
+  <w:style w:type="paragraph" w:default="1" w:styleId="Normal">
     <w:name w:val="Normal"/>
     <w:qFormat/>
   </w:style>
-  <w:style w:type="character" w:default="1" w:styleId="Standaardalinea-lettertype">
+  <w:style w:type="character" w:default="1" w:styleId="DefaultParagraphFont">
     <w:name w:val="Default Paragraph Font"/>
     <w:uiPriority w:val="1"/>
     <w:semiHidden/>
     <w:unhideWhenUsed/>
   </w:style>
-  <w:style w:type="table" w:default="1" w:styleId="Standaardtabel">
+  <w:style w:type="table" w:default="1" w:styleId="TableNormal">
     <w:name w:val="Normal Table"/>
     <w:uiPriority w:val="99"/>
     <w:semiHidden/>
@@ -1536,7 +2613,7 @@
       </w:tblCellMar>
     </w:tblPr>
   </w:style>
-  <w:style w:type="numbering" w:default="1" w:styleId="Geenlijst">
+  <w:style w:type="numbering" w:default="1" w:styleId="NoList">
     <w:name w:val="No List"/>
     <w:uiPriority w:val="99"/>
     <w:semiHidden/>

</xml_diff>